<commit_message>
Fix: typo in overdracht document
</commit_message>
<xml_diff>
--- a/Documentatie/overdrachtdocument.docx
+++ b/Documentatie/overdrachtdocument.docx
@@ -135,7 +135,14 @@
           <w:sz w:val="24"/>
           <w:szCs w:val="24"/>
         </w:rPr>
-        <w:t>"</w:t>
+        <w:t xml:space="preserve">"HoopController.cs". </w:t>
+      </w:r>
+      <w:r>
+        <w:rPr>
+          <w:sz w:val="24"/>
+          <w:szCs w:val="24"/>
+        </w:rPr>
+        <w:t>Het script</w:t>
       </w:r>
       <w:r>
         <w:rPr>
@@ -146,7 +153,42 @@
           <w:sz w:val="24"/>
           <w:szCs w:val="24"/>
         </w:rPr>
-        <w:t>HoopController</w:t>
+        <w:t xml:space="preserve"> "BasketballController.cs"</w:t>
+      </w:r>
+      <w:r>
+        <w:rPr>
+          <w:sz w:val="24"/>
+          <w:szCs w:val="24"/>
+        </w:rPr>
+        <w:t xml:space="preserve"> is het hoofdscript voor de basketball-scène en </w:t>
+      </w:r>
+      <w:r>
+        <w:rPr>
+          <w:sz w:val="24"/>
+          <w:szCs w:val="24"/>
+        </w:rPr>
+        <w:t>is voor</w:t>
+      </w:r>
+      <w:r>
+        <w:rPr>
+          <w:sz w:val="24"/>
+          <w:szCs w:val="24"/>
+        </w:rPr>
+        <w:t xml:space="preserve"> de spelerbeweging, </w:t>
+      </w:r>
+      <w:r>
+        <w:rPr>
+          <w:sz w:val="24"/>
+          <w:szCs w:val="24"/>
+        </w:rPr>
+        <w:t>bal bewegingen</w:t>
+      </w:r>
+      <w:r>
+        <w:rPr>
+          <w:sz w:val="24"/>
+          <w:szCs w:val="24"/>
+        </w:rPr>
+        <w:t xml:space="preserve">, score en timer. Het script </w:t>
       </w:r>
       <w:r>
         <w:rPr>
@@ -157,93 +199,7 @@
           <w:sz w:val="24"/>
           <w:szCs w:val="24"/>
         </w:rPr>
-        <w:t xml:space="preserve">.cs". </w:t>
-      </w:r>
-      <w:r>
-        <w:rPr>
-          <w:sz w:val="24"/>
-          <w:szCs w:val="24"/>
-        </w:rPr>
-        <w:t>Het script</w:t>
-      </w:r>
-      <w:r>
-        <w:rPr>
-          <w:b/>
-          <w:bCs/>
-          <w:i/>
-          <w:iCs/>
-          <w:sz w:val="24"/>
-          <w:szCs w:val="24"/>
-        </w:rPr>
-        <w:t xml:space="preserve"> "BasketballController.cs"</w:t>
-      </w:r>
-      <w:r>
-        <w:rPr>
-          <w:sz w:val="24"/>
-          <w:szCs w:val="24"/>
-        </w:rPr>
-        <w:t xml:space="preserve"> is het hoofdscript voor de basketball-scène en </w:t>
-      </w:r>
-      <w:r>
-        <w:rPr>
-          <w:sz w:val="24"/>
-          <w:szCs w:val="24"/>
-        </w:rPr>
-        <w:t>is voor</w:t>
-      </w:r>
-      <w:r>
-        <w:rPr>
-          <w:sz w:val="24"/>
-          <w:szCs w:val="24"/>
-        </w:rPr>
-        <w:t xml:space="preserve"> de spelerbeweging, </w:t>
-      </w:r>
-      <w:r>
-        <w:rPr>
-          <w:sz w:val="24"/>
-          <w:szCs w:val="24"/>
-        </w:rPr>
-        <w:t>bal bewegingen</w:t>
-      </w:r>
-      <w:r>
-        <w:rPr>
-          <w:sz w:val="24"/>
-          <w:szCs w:val="24"/>
-        </w:rPr>
-        <w:t xml:space="preserve">, score en timer. Het script </w:t>
-      </w:r>
-      <w:r>
-        <w:rPr>
-          <w:b/>
-          <w:bCs/>
-          <w:i/>
-          <w:iCs/>
-          <w:sz w:val="24"/>
-          <w:szCs w:val="24"/>
-        </w:rPr>
-        <w:t>"</w:t>
-      </w:r>
-      <w:r>
-        <w:rPr>
-          <w:b/>
-          <w:bCs/>
-          <w:i/>
-          <w:iCs/>
-          <w:sz w:val="24"/>
-          <w:szCs w:val="24"/>
-        </w:rPr>
-        <w:t>HoopController</w:t>
-      </w:r>
-      <w:r>
-        <w:rPr>
-          <w:b/>
-          <w:bCs/>
-          <w:i/>
-          <w:iCs/>
-          <w:sz w:val="24"/>
-          <w:szCs w:val="24"/>
-        </w:rPr>
-        <w:t>.cs"</w:t>
+        <w:t>"HoopController.cs"</w:t>
       </w:r>
       <w:r>
         <w:rPr>
@@ -359,7 +315,21 @@
           <w:sz w:val="24"/>
           <w:szCs w:val="24"/>
         </w:rPr>
-        <w:t xml:space="preserve"> Ik hoop dat het geschreven commentaar in je code je duidelijk op weg kan helpen.</w:t>
+        <w:t xml:space="preserve"> Ik hoop dat het geschreven commentaar in </w:t>
+      </w:r>
+      <w:r>
+        <w:rPr>
+          <w:sz w:val="24"/>
+          <w:szCs w:val="24"/>
+        </w:rPr>
+        <w:t>mijn</w:t>
+      </w:r>
+      <w:r>
+        <w:rPr>
+          <w:sz w:val="24"/>
+          <w:szCs w:val="24"/>
+        </w:rPr>
+        <w:t xml:space="preserve"> code je duidelijk op weg kan helpen.</w:t>
       </w:r>
     </w:p>
     <w:p>
@@ -390,7 +360,6 @@
         <w:rPr>
           <w:sz w:val="24"/>
           <w:szCs w:val="24"/>
-          <w:lang/>
         </w:rPr>
       </w:pPr>
     </w:p>

</xml_diff>